<commit_message>
Technisch ontwerp/ edits flowcharts en classediagrams
een word document van het techinscih ontwerp met daarin alle flowcharts
samengevoegd,
</commit_message>
<xml_diff>
--- a/documentatie/huisstijl.docx
+++ b/documentatie/huisstijl.docx
@@ -2,67 +2,360 @@
 <file path=word/document.xml><?xml version="1.0" encoding="utf-8"?>
 <w:document xmlns:wpc="http://schemas.microsoft.com/office/word/2010/wordprocessingCanvas" xmlns:cx="http://schemas.microsoft.com/office/drawing/2014/chartex" xmlns:cx1="http://schemas.microsoft.com/office/drawing/2015/9/8/chartex" xmlns:cx2="http://schemas.microsoft.com/office/drawing/2015/10/21/chartex" xmlns:cx3="http://schemas.microsoft.com/office/drawing/2016/5/9/chartex" xmlns:cx4="http://schemas.microsoft.com/office/drawing/2016/5/10/chartex" xmlns:cx5="http://schemas.microsoft.com/office/drawing/2016/5/11/chartex" xmlns:cx6="http://schemas.microsoft.com/office/drawing/2016/5/12/chartex" xmlns:cx7="http://schemas.microsoft.com/office/drawing/2016/5/13/chartex" xmlns:cx8="http://schemas.microsoft.com/office/drawing/2016/5/14/chartex" xmlns:mc="http://schemas.openxmlformats.org/markup-compatibility/2006" xmlns:o="urn:schemas-microsoft-com:office:office" xmlns:r="http://schemas.openxmlformats.org/officeDocument/2006/relationships" xmlns:m="http://schemas.openxmlformats.org/officeDocument/2006/math" xmlns:v="urn:schemas-microsoft-com:vml" xmlns:wp14="http://schemas.microsoft.com/office/word/2010/wordprocessingDrawing" xmlns:wp="http://schemas.openxmlformats.org/drawingml/2006/wordprocessingDrawing" xmlns:w10="urn:schemas-microsoft-com:office:word" xmlns:w="http://schemas.openxmlformats.org/wordprocessingml/2006/main" xmlns:w14="http://schemas.microsoft.com/office/word/2010/wordml" xmlns:w15="http://schemas.microsoft.com/office/word/2012/wordml" xmlns:w16se="http://schemas.microsoft.com/office/word/2015/wordml/symex" xmlns:wpg="http://schemas.microsoft.com/office/word/2010/wordprocessingGroup" xmlns:wpi="http://schemas.microsoft.com/office/word/2010/wordprocessingInk" xmlns:wne="http://schemas.microsoft.com/office/word/2006/wordml" xmlns:wps="http://schemas.microsoft.com/office/word/2010/wordprocessingShape" mc:Ignorable="w14 w15 w16se wp14">
   <w:body>
+    <w:sdt>
+      <w:sdtPr>
+        <w:id w:val="1862554988"/>
+        <w:docPartObj>
+          <w:docPartGallery w:val="Cover Pages"/>
+          <w:docPartUnique/>
+        </w:docPartObj>
+      </w:sdtPr>
+      <w:sdtContent>
+        <w:p/>
+        <w:tbl>
+          <w:tblPr>
+            <w:tblpPr w:leftFromText="187" w:rightFromText="187" w:horzAnchor="margin" w:tblpXSpec="center" w:tblpY="2881"/>
+            <w:tblW w:w="4000" w:type="pct"/>
+            <w:tblBorders>
+              <w:left w:val="single" w:sz="12" w:space="0" w:color="50B4C8" w:themeColor="accent1"/>
+            </w:tblBorders>
+            <w:tblCellMar>
+              <w:left w:w="144" w:type="dxa"/>
+              <w:right w:w="115" w:type="dxa"/>
+            </w:tblCellMar>
+            <w:tblLook w:val="04A0" w:firstRow="1" w:lastRow="0" w:firstColumn="1" w:lastColumn="0" w:noHBand="0" w:noVBand="1"/>
+          </w:tblPr>
+          <w:tblGrid>
+            <w:gridCol w:w="7246"/>
+          </w:tblGrid>
+          <w:tr>
+            <w:sdt>
+              <w:sdtPr>
+                <w:rPr>
+                  <w:color w:val="328D9F" w:themeColor="accent1" w:themeShade="BF"/>
+                  <w:sz w:val="24"/>
+                  <w:szCs w:val="24"/>
+                  <w:lang w:val="en-US"/>
+                </w:rPr>
+                <w:alias w:val="Bedrijf"/>
+                <w:id w:val="13406915"/>
+                <w:placeholder>
+                  <w:docPart w:val="324FBD80348D43D6A626EE91DD4481A7"/>
+                </w:placeholder>
+                <w:dataBinding w:prefixMappings="xmlns:ns0='http://schemas.openxmlformats.org/officeDocument/2006/extended-properties'" w:xpath="/ns0:Properties[1]/ns0:Company[1]" w:storeItemID="{6668398D-A668-4E3E-A5EB-62B293D839F1}"/>
+                <w:text/>
+              </w:sdtPr>
+              <w:sdtContent>
+                <w:tc>
+                  <w:tcPr>
+                    <w:tcW w:w="7672" w:type="dxa"/>
+                    <w:tcMar>
+                      <w:top w:w="216" w:type="dxa"/>
+                      <w:left w:w="115" w:type="dxa"/>
+                      <w:bottom w:w="216" w:type="dxa"/>
+                      <w:right w:w="115" w:type="dxa"/>
+                    </w:tcMar>
+                  </w:tcPr>
+                  <w:p>
+                    <w:pPr>
+                      <w:pStyle w:val="Geenafstand"/>
+                      <w:rPr>
+                        <w:color w:val="328D9F" w:themeColor="accent1" w:themeShade="BF"/>
+                        <w:sz w:val="24"/>
+                        <w:lang w:val="en-US"/>
+                      </w:rPr>
+                    </w:pPr>
+                    <w:r>
+                      <w:rPr>
+                        <w:color w:val="328D9F" w:themeColor="accent1" w:themeShade="BF"/>
+                        <w:sz w:val="24"/>
+                        <w:szCs w:val="24"/>
+                        <w:lang w:val="en-US"/>
+                      </w:rPr>
+                      <w:t>FIFA</w:t>
+                    </w:r>
+                    <w:r>
+                      <w:rPr>
+                        <w:color w:val="328D9F" w:themeColor="accent1" w:themeShade="BF"/>
+                        <w:sz w:val="24"/>
+                        <w:szCs w:val="24"/>
+                        <w:lang w:val="en-US"/>
+                      </w:rPr>
+                      <w:t xml:space="preserve"> 2</w:t>
+                    </w:r>
+                  </w:p>
+                </w:tc>
+              </w:sdtContent>
+            </w:sdt>
+          </w:tr>
+          <w:tr>
+            <w:tc>
+              <w:tcPr>
+                <w:tcW w:w="7672" w:type="dxa"/>
+              </w:tcPr>
+              <w:sdt>
+                <w:sdtPr>
+                  <w:rPr>
+                    <w:rFonts w:asciiTheme="majorHAnsi" w:eastAsiaTheme="majorEastAsia" w:hAnsiTheme="majorHAnsi" w:cstheme="majorBidi"/>
+                    <w:color w:val="50B4C8" w:themeColor="accent1"/>
+                    <w:sz w:val="88"/>
+                    <w:szCs w:val="88"/>
+                  </w:rPr>
+                  <w:alias w:val="Titel"/>
+                  <w:id w:val="13406919"/>
+                  <w:placeholder>
+                    <w:docPart w:val="62FB9DE731214FC891DB467FEEC8329F"/>
+                  </w:placeholder>
+                  <w:dataBinding w:prefixMappings="xmlns:ns0='http://schemas.openxmlformats.org/package/2006/metadata/core-properties' xmlns:ns1='http://purl.org/dc/elements/1.1/'" w:xpath="/ns0:coreProperties[1]/ns1:title[1]" w:storeItemID="{6C3C8BC8-F283-45AE-878A-BAB7291924A1}"/>
+                  <w:text/>
+                </w:sdtPr>
+                <w:sdtContent>
+                  <w:p>
+                    <w:pPr>
+                      <w:pStyle w:val="Geenafstand"/>
+                      <w:spacing w:line="216" w:lineRule="auto"/>
+                      <w:rPr>
+                        <w:rFonts w:asciiTheme="majorHAnsi" w:eastAsiaTheme="majorEastAsia" w:hAnsiTheme="majorHAnsi" w:cstheme="majorBidi"/>
+                        <w:color w:val="50B4C8" w:themeColor="accent1"/>
+                        <w:sz w:val="88"/>
+                        <w:szCs w:val="88"/>
+                      </w:rPr>
+                    </w:pPr>
+                    <w:r>
+                      <w:rPr>
+                        <w:rFonts w:asciiTheme="majorHAnsi" w:eastAsiaTheme="majorEastAsia" w:hAnsiTheme="majorHAnsi" w:cstheme="majorBidi"/>
+                        <w:color w:val="50B4C8" w:themeColor="accent1"/>
+                        <w:sz w:val="88"/>
+                        <w:szCs w:val="88"/>
+                      </w:rPr>
+                      <w:t>Technisch Ontwerp</w:t>
+                    </w:r>
+                  </w:p>
+                </w:sdtContent>
+              </w:sdt>
+            </w:tc>
+          </w:tr>
+          <w:tr>
+            <w:sdt>
+              <w:sdtPr>
+                <w:rPr>
+                  <w:color w:val="328D9F" w:themeColor="accent1" w:themeShade="BF"/>
+                  <w:sz w:val="24"/>
+                  <w:szCs w:val="24"/>
+                </w:rPr>
+                <w:alias w:val="Ondertitel"/>
+                <w:id w:val="13406923"/>
+                <w:placeholder>
+                  <w:docPart w:val="3CBD0237CD804F9F8063D2D54C4E3D06"/>
+                </w:placeholder>
+                <w:dataBinding w:prefixMappings="xmlns:ns0='http://schemas.openxmlformats.org/package/2006/metadata/core-properties' xmlns:ns1='http://purl.org/dc/elements/1.1/'" w:xpath="/ns0:coreProperties[1]/ns1:subject[1]" w:storeItemID="{6C3C8BC8-F283-45AE-878A-BAB7291924A1}"/>
+                <w:text/>
+              </w:sdtPr>
+              <w:sdtContent>
+                <w:tc>
+                  <w:tcPr>
+                    <w:tcW w:w="7672" w:type="dxa"/>
+                    <w:tcMar>
+                      <w:top w:w="216" w:type="dxa"/>
+                      <w:left w:w="115" w:type="dxa"/>
+                      <w:bottom w:w="216" w:type="dxa"/>
+                      <w:right w:w="115" w:type="dxa"/>
+                    </w:tcMar>
+                  </w:tcPr>
+                  <w:p>
+                    <w:pPr>
+                      <w:pStyle w:val="Geenafstand"/>
+                      <w:rPr>
+                        <w:color w:val="328D9F" w:themeColor="accent1" w:themeShade="BF"/>
+                        <w:sz w:val="24"/>
+                      </w:rPr>
+                    </w:pPr>
+                    <w:r>
+                      <w:rPr>
+                        <w:color w:val="328D9F" w:themeColor="accent1" w:themeShade="BF"/>
+                        <w:sz w:val="24"/>
+                        <w:szCs w:val="24"/>
+                      </w:rPr>
+                      <w:t>Groep 2</w:t>
+                    </w:r>
+                  </w:p>
+                </w:tc>
+              </w:sdtContent>
+            </w:sdt>
+          </w:tr>
+        </w:tbl>
+        <w:tbl>
+          <w:tblPr>
+            <w:tblpPr w:leftFromText="187" w:rightFromText="187" w:horzAnchor="margin" w:tblpXSpec="center" w:tblpYSpec="bottom"/>
+            <w:tblW w:w="3857" w:type="pct"/>
+            <w:tblLook w:val="04A0" w:firstRow="1" w:lastRow="0" w:firstColumn="1" w:lastColumn="0" w:noHBand="0" w:noVBand="1"/>
+          </w:tblPr>
+          <w:tblGrid>
+            <w:gridCol w:w="6998"/>
+          </w:tblGrid>
+          <w:tr>
+            <w:tc>
+              <w:tcPr>
+                <w:tcW w:w="7221" w:type="dxa"/>
+                <w:tcMar>
+                  <w:top w:w="216" w:type="dxa"/>
+                  <w:left w:w="115" w:type="dxa"/>
+                  <w:bottom w:w="216" w:type="dxa"/>
+                  <w:right w:w="115" w:type="dxa"/>
+                </w:tcMar>
+              </w:tcPr>
+              <w:sdt>
+                <w:sdtPr>
+                  <w:rPr>
+                    <w:color w:val="50B4C8" w:themeColor="accent1"/>
+                    <w:sz w:val="28"/>
+                    <w:szCs w:val="28"/>
+                  </w:rPr>
+                  <w:alias w:val="Auteur"/>
+                  <w:id w:val="13406928"/>
+                  <w:placeholder>
+                    <w:docPart w:val="7B8D4683D2544EFF925E7EB2693EC5FB"/>
+                  </w:placeholder>
+                  <w:dataBinding w:prefixMappings="xmlns:ns0='http://schemas.openxmlformats.org/package/2006/metadata/core-properties' xmlns:ns1='http://purl.org/dc/elements/1.1/'" w:xpath="/ns0:coreProperties[1]/ns1:creator[1]" w:storeItemID="{6C3C8BC8-F283-45AE-878A-BAB7291924A1}"/>
+                  <w:text/>
+                </w:sdtPr>
+                <w:sdtContent>
+                  <w:p>
+                    <w:pPr>
+                      <w:pStyle w:val="Geenafstand"/>
+                      <w:rPr>
+                        <w:color w:val="50B4C8" w:themeColor="accent1"/>
+                        <w:sz w:val="28"/>
+                        <w:szCs w:val="28"/>
+                      </w:rPr>
+                    </w:pPr>
+                    <w:r>
+                      <w:rPr>
+                        <w:color w:val="50B4C8" w:themeColor="accent1"/>
+                        <w:sz w:val="28"/>
+                        <w:szCs w:val="28"/>
+                      </w:rPr>
+                      <w:t>Pieter Jan Kolijn</w:t>
+                    </w:r>
+                  </w:p>
+                </w:sdtContent>
+              </w:sdt>
+              <w:sdt>
+                <w:sdtPr>
+                  <w:rPr>
+                    <w:color w:val="50B4C8" w:themeColor="accent1"/>
+                    <w:sz w:val="28"/>
+                    <w:szCs w:val="28"/>
+                  </w:rPr>
+                  <w:alias w:val="Datum"/>
+                  <w:tag w:val="Datum"/>
+                  <w:id w:val="13406932"/>
+                  <w:placeholder>
+                    <w:docPart w:val="1832886DC5B94D1D8D23E6BFD6B8302E"/>
+                  </w:placeholder>
+                  <w:dataBinding w:prefixMappings="xmlns:ns0='http://schemas.microsoft.com/office/2006/coverPageProps'" w:xpath="/ns0:CoverPageProperties[1]/ns0:PublishDate[1]" w:storeItemID="{55AF091B-3C7A-41E3-B477-F2FDAA23CFDA}"/>
+                  <w:date w:fullDate="2017-05-15T00:00:00Z">
+                    <w:dateFormat w:val="d-M-yyyy"/>
+                    <w:lid w:val="nl-NL"/>
+                    <w:storeMappedDataAs w:val="dateTime"/>
+                    <w:calendar w:val="gregorian"/>
+                  </w:date>
+                </w:sdtPr>
+                <w:sdtContent>
+                  <w:p>
+                    <w:pPr>
+                      <w:pStyle w:val="Geenafstand"/>
+                      <w:rPr>
+                        <w:color w:val="50B4C8" w:themeColor="accent1"/>
+                        <w:sz w:val="28"/>
+                        <w:szCs w:val="28"/>
+                      </w:rPr>
+                    </w:pPr>
+                    <w:r>
+                      <w:rPr>
+                        <w:color w:val="50B4C8" w:themeColor="accent1"/>
+                        <w:sz w:val="28"/>
+                        <w:szCs w:val="28"/>
+                      </w:rPr>
+                      <w:t>15-5-2017</w:t>
+                    </w:r>
+                  </w:p>
+                </w:sdtContent>
+              </w:sdt>
+              <w:p>
+                <w:pPr>
+                  <w:pStyle w:val="Geenafstand"/>
+                  <w:rPr>
+                    <w:color w:val="50B4C8" w:themeColor="accent1"/>
+                  </w:rPr>
+                </w:pPr>
+              </w:p>
+            </w:tc>
+          </w:tr>
+        </w:tbl>
+        <w:p>
+          <w:pPr>
+            <w:rPr>
+              <w:rFonts w:asciiTheme="majorHAnsi" w:eastAsiaTheme="majorEastAsia" w:hAnsiTheme="majorHAnsi" w:cstheme="majorBidi"/>
+              <w:caps/>
+              <w:color w:val="50B4C8" w:themeColor="accent1"/>
+              <w:spacing w:val="10"/>
+              <w:sz w:val="52"/>
+              <w:szCs w:val="52"/>
+            </w:rPr>
+          </w:pPr>
+          <w:r>
+            <w:br w:type="page"/>
+          </w:r>
+        </w:p>
+      </w:sdtContent>
+    </w:sdt>
     <w:p>
       <w:pPr>
         <w:pStyle w:val="Titel"/>
       </w:pPr>
       <w:r>
-        <w:t>Huisstijl</w:t>
+        <w:lastRenderedPageBreak/>
+        <w:t>C#</w:t>
       </w:r>
     </w:p>
     <w:p>
       <w:pPr>
-        <w:pStyle w:val="Titel"/>
+        <w:pStyle w:val="Kop2"/>
       </w:pPr>
+      <w:r>
+        <w:t>Classe Diagram</w:t>
+      </w:r>
     </w:p>
     <w:p>
-      <w:pPr>
-        <w:pStyle w:val="Titel"/>
-      </w:pPr>
       <w:r>
-        <w:t>Titel</w:t>
-      </w:r>
-      <w:r>
-        <w:tab/>
-      </w:r>
-      <w:r>
-        <w:tab/>
-        <w:t>titel</w:t>
-      </w:r>
-      <w:r>
-        <w:tab/>
-        <w:t>Calibri Light 2</w:t>
-      </w:r>
-      <w:r>
-        <w:t>6</w:t>
+        <w:object w:dxaOrig="13770" w:dyaOrig="8115">
+          <v:shapetype id="_x0000_t75" coordsize="21600,21600" o:spt="75" o:preferrelative="t" path="m@4@5l@4@11@9@11@9@5xe" filled="f" stroked="f">
+            <v:stroke joinstyle="miter"/>
+            <v:formulas>
+              <v:f eqn="if lineDrawn pixelLineWidth 0"/>
+              <v:f eqn="sum @0 1 0"/>
+              <v:f eqn="sum 0 0 @1"/>
+              <v:f eqn="prod @2 1 2"/>
+              <v:f eqn="prod @3 21600 pixelWidth"/>
+              <v:f eqn="prod @3 21600 pixelHeight"/>
+              <v:f eqn="sum @0 0 1"/>
+              <v:f eqn="prod @6 1 2"/>
+              <v:f eqn="prod @7 21600 pixelWidth"/>
+              <v:f eqn="sum @8 21600 0"/>
+              <v:f eqn="prod @7 21600 pixelHeight"/>
+              <v:f eqn="sum @10 21600 0"/>
+            </v:formulas>
+            <v:path o:extrusionok="f" gradientshapeok="t" o:connecttype="rect"/>
+            <o:lock v:ext="edit" aspectratio="t"/>
+          </v:shapetype>
+          <v:shape id="_x0000_i1059" type="#_x0000_t75" style="width:453pt;height:267pt" o:ole="">
+            <v:imagedata r:id="rId6" o:title=""/>
+          </v:shape>
+          <o:OLEObject Type="Embed" ProgID="Visio.Drawing.15" ShapeID="_x0000_i1059" DrawAspect="Content" ObjectID="_1556369580" r:id="rId7"/>
+        </w:object>
       </w:r>
     </w:p>
-    <w:p/>
-    <w:p>
-      <w:pPr>
-        <w:pStyle w:val="Kop1"/>
-      </w:pPr>
-      <w:r>
-        <w:t>Kopjes</w:t>
-      </w:r>
-      <w:r>
-        <w:tab/>
-      </w:r>
-      <w:r>
-        <w:tab/>
-        <w:t xml:space="preserve">kop 1 </w:t>
-      </w:r>
-      <w:r>
-        <w:tab/>
-        <w:t>Calibri Light 1</w:t>
-      </w:r>
-      <w:r>
-        <w:t>1</w:t>
-      </w:r>
-      <w:bookmarkStart w:id="0" w:name="_GoBack"/>
-      <w:bookmarkEnd w:id="0"/>
-    </w:p>
-    <w:p/>
     <w:p>
       <w:pPr>
         <w:rPr>
@@ -77,7 +370,7 @@
           <w:sz w:val="24"/>
           <w:szCs w:val="24"/>
         </w:rPr>
-        <w:t xml:space="preserve">Tekst </w:t>
+        <w:t xml:space="preserve">Hierboven getoonde afbeelding weergeeft het classe diagram van onze c# </w:t>
       </w:r>
       <w:r>
         <w:rPr>
@@ -85,7 +378,7 @@
           <w:sz w:val="24"/>
           <w:szCs w:val="24"/>
         </w:rPr>
-        <w:tab/>
+        <w:t>applicatie</w:t>
       </w:r>
       <w:r>
         <w:rPr>
@@ -93,7 +386,42 @@
           <w:sz w:val="24"/>
           <w:szCs w:val="24"/>
         </w:rPr>
-        <w:tab/>
+        <w:t>.</w:t>
+      </w:r>
+    </w:p>
+    <w:p>
+      <w:pPr>
+        <w:pStyle w:val="Kop1"/>
+      </w:pPr>
+      <w:r>
+        <w:t>Payout</w:t>
+      </w:r>
+    </w:p>
+    <w:p>
+      <w:r>
+        <w:object w:dxaOrig="4366" w:dyaOrig="4411">
+          <v:shape id="_x0000_i1070" type="#_x0000_t75" style="width:218.25pt;height:220.5pt" o:ole="">
+            <v:imagedata r:id="rId8" o:title=""/>
+          </v:shape>
+          <o:OLEObject Type="Embed" ProgID="Visio.Drawing.15" ShapeID="_x0000_i1070" DrawAspect="Content" ObjectID="_1556369581" r:id="rId9"/>
+        </w:object>
+      </w:r>
+    </w:p>
+    <w:p>
+      <w:pPr>
+        <w:rPr>
+          <w:rFonts w:ascii="Arial" w:hAnsi="Arial" w:cs="Arial"/>
+          <w:sz w:val="24"/>
+          <w:szCs w:val="24"/>
+        </w:rPr>
+      </w:pPr>
+      <w:r>
+        <w:rPr>
+          <w:rFonts w:ascii="Arial" w:hAnsi="Arial" w:cs="Arial"/>
+          <w:sz w:val="24"/>
+          <w:szCs w:val="24"/>
+        </w:rPr>
+        <w:t>Hierboven getoonde afbeelding weergeeft</w:t>
       </w:r>
       <w:r>
         <w:rPr>
@@ -101,14 +429,157 @@
           <w:sz w:val="24"/>
           <w:szCs w:val="24"/>
         </w:rPr>
-        <w:tab/>
-        <w:t>Arial 12</w:t>
+        <w:t xml:space="preserve"> de flowchart van de Payout Methode.</w:t>
+      </w:r>
+    </w:p>
+    <w:p>
+      <w:r>
+        <w:br w:type="page"/>
+      </w:r>
+    </w:p>
+    <w:p>
+      <w:pPr>
+        <w:pStyle w:val="Kop2"/>
+      </w:pPr>
+      <w:r>
+        <w:lastRenderedPageBreak/>
+        <w:t>bET</w:t>
+      </w:r>
+    </w:p>
+    <w:p>
+      <w:r>
+        <w:object w:dxaOrig="3211" w:dyaOrig="4411">
+          <v:shape id="_x0000_i1060" type="#_x0000_t75" style="width:160.5pt;height:220.5pt" o:ole="">
+            <v:imagedata r:id="rId10" o:title=""/>
+          </v:shape>
+          <o:OLEObject Type="Embed" ProgID="Visio.Drawing.15" ShapeID="_x0000_i1060" DrawAspect="Content" ObjectID="_1556369582" r:id="rId11"/>
+        </w:object>
+      </w:r>
+    </w:p>
+    <w:p>
+      <w:pPr>
+        <w:rPr>
+          <w:rFonts w:ascii="Arial" w:hAnsi="Arial" w:cs="Arial"/>
+          <w:sz w:val="24"/>
+          <w:szCs w:val="24"/>
+        </w:rPr>
+      </w:pPr>
+      <w:r>
+        <w:rPr>
+          <w:rFonts w:ascii="Arial" w:hAnsi="Arial" w:cs="Arial"/>
+          <w:sz w:val="24"/>
+          <w:szCs w:val="24"/>
+        </w:rPr>
+        <w:t xml:space="preserve">Flowchart </w:t>
+      </w:r>
+      <w:r>
+        <w:rPr>
+          <w:rFonts w:ascii="Arial" w:hAnsi="Arial" w:cs="Arial"/>
+          <w:sz w:val="24"/>
+          <w:szCs w:val="24"/>
+        </w:rPr>
+        <w:t>van de Bet methode.</w:t>
+      </w:r>
+    </w:p>
+    <w:p>
+      <w:pPr>
+        <w:rPr>
+          <w:rFonts w:ascii="Arial" w:hAnsi="Arial" w:cs="Arial"/>
+          <w:sz w:val="24"/>
+          <w:szCs w:val="24"/>
+        </w:rPr>
+      </w:pPr>
+    </w:p>
+    <w:p>
+      <w:pPr>
+        <w:rPr>
+          <w:rFonts w:ascii="Arial" w:hAnsi="Arial" w:cs="Arial"/>
+          <w:sz w:val="24"/>
+          <w:szCs w:val="24"/>
+        </w:rPr>
+      </w:pPr>
+    </w:p>
+    <w:p>
+      <w:r>
+        <w:br w:type="page"/>
+      </w:r>
+    </w:p>
+    <w:p>
+      <w:pPr>
+        <w:pStyle w:val="Titel"/>
+      </w:pPr>
+      <w:r>
+        <w:lastRenderedPageBreak/>
+        <w:t>php</w:t>
+      </w:r>
+    </w:p>
+    <w:p>
+      <w:pPr>
+        <w:pStyle w:val="Kop1"/>
+      </w:pPr>
+      <w:r>
+        <w:t>Classe diagram</w:t>
+      </w:r>
+    </w:p>
+    <w:bookmarkStart w:id="0" w:name="_GoBack"/>
+    <w:p>
+      <w:r>
+        <w:object w:dxaOrig="15225" w:dyaOrig="3841">
+          <v:shape id="_x0000_i1074" type="#_x0000_t75" style="width:453pt;height:114pt" o:ole="">
+            <v:imagedata r:id="rId12" o:title=""/>
+          </v:shape>
+          <o:OLEObject Type="Embed" ProgID="Visio.Drawing.15" ShapeID="_x0000_i1074" DrawAspect="Content" ObjectID="_1556369583" r:id="rId13"/>
+        </w:object>
+      </w:r>
+      <w:bookmarkEnd w:id="0"/>
+    </w:p>
+    <w:p>
+      <w:pPr>
+        <w:rPr>
+          <w:rFonts w:ascii="Arial" w:hAnsi="Arial" w:cs="Arial"/>
+          <w:sz w:val="24"/>
+          <w:szCs w:val="24"/>
+        </w:rPr>
+      </w:pPr>
+      <w:r>
+        <w:rPr>
+          <w:rFonts w:ascii="Arial" w:hAnsi="Arial" w:cs="Arial"/>
+          <w:sz w:val="24"/>
+          <w:szCs w:val="24"/>
+        </w:rPr>
+        <w:t>Hierboven getoonde afbeelding weergeef</w:t>
+      </w:r>
+      <w:r>
+        <w:rPr>
+          <w:rFonts w:ascii="Arial" w:hAnsi="Arial" w:cs="Arial"/>
+          <w:sz w:val="24"/>
+          <w:szCs w:val="24"/>
+        </w:rPr>
+        <w:t>t het classe diagram van onze PHP</w:t>
+      </w:r>
+      <w:r>
+        <w:rPr>
+          <w:rFonts w:ascii="Arial" w:hAnsi="Arial" w:cs="Arial"/>
+          <w:sz w:val="24"/>
+          <w:szCs w:val="24"/>
+        </w:rPr>
+        <w:t xml:space="preserve"> applicatie</w:t>
+      </w:r>
+      <w:r>
+        <w:rPr>
+          <w:rFonts w:ascii="Arial" w:hAnsi="Arial" w:cs="Arial"/>
+          <w:sz w:val="24"/>
+          <w:szCs w:val="24"/>
+        </w:rPr>
+        <w:t>.</w:t>
       </w:r>
     </w:p>
     <w:sectPr>
       <w:pgSz w:w="11906" w:h="16838"/>
       <w:pgMar w:top="1417" w:right="1417" w:bottom="1417" w:left="1417" w:header="708" w:footer="708" w:gutter="0"/>
+      <w:pgNumType w:start="0"/>
       <w:cols w:space="708"/>
+      <w:titlePg/>
       <w:docGrid w:linePitch="360"/>
     </w:sectPr>
   </w:body>
@@ -544,7 +1015,6 @@
     <w:next w:val="Standaard"/>
     <w:link w:val="Kop2Char"/>
     <w:uiPriority w:val="9"/>
-    <w:semiHidden/>
     <w:unhideWhenUsed/>
     <w:qFormat/>
     <w:rsid w:val="003D705A"/>
@@ -749,6 +1219,7 @@
   </w:style>
   <w:style w:type="paragraph" w:styleId="Geenafstand">
     <w:name w:val="No Spacing"/>
+    <w:link w:val="GeenafstandChar"/>
     <w:uiPriority w:val="1"/>
     <w:qFormat/>
     <w:rsid w:val="003D705A"/>
@@ -811,7 +1282,6 @@
     <w:basedOn w:val="Standaardalinea-lettertype"/>
     <w:link w:val="Kop2"/>
     <w:uiPriority w:val="9"/>
-    <w:semiHidden/>
     <w:rsid w:val="003D705A"/>
     <w:rPr>
       <w:caps/>
@@ -1111,7 +1581,6 @@
     <w:basedOn w:val="Kop1"/>
     <w:next w:val="Standaard"/>
     <w:uiPriority w:val="39"/>
-    <w:semiHidden/>
     <w:unhideWhenUsed/>
     <w:qFormat/>
     <w:rsid w:val="003D705A"/>
@@ -1119,7 +1588,704 @@
       <w:outlineLvl w:val="9"/>
     </w:pPr>
   </w:style>
+  <w:style w:type="character" w:customStyle="1" w:styleId="GeenafstandChar">
+    <w:name w:val="Geen afstand Char"/>
+    <w:basedOn w:val="Standaardalinea-lettertype"/>
+    <w:link w:val="Geenafstand"/>
+    <w:uiPriority w:val="1"/>
+    <w:rsid w:val="00BF250F"/>
+  </w:style>
 </w:styles>
+</file>
+
+<file path=word/glossary/document.xml><?xml version="1.0" encoding="utf-8"?>
+<w:glossaryDocument xmlns:wpc="http://schemas.microsoft.com/office/word/2010/wordprocessingCanvas" xmlns:cx="http://schemas.microsoft.com/office/drawing/2014/chartex" xmlns:cx1="http://schemas.microsoft.com/office/drawing/2015/9/8/chartex" xmlns:cx2="http://schemas.microsoft.com/office/drawing/2015/10/21/chartex" xmlns:cx3="http://schemas.microsoft.com/office/drawing/2016/5/9/chartex" xmlns:cx4="http://schemas.microsoft.com/office/drawing/2016/5/10/chartex" xmlns:cx5="http://schemas.microsoft.com/office/drawing/2016/5/11/chartex" xmlns:cx6="http://schemas.microsoft.com/office/drawing/2016/5/12/chartex" xmlns:cx7="http://schemas.microsoft.com/office/drawing/2016/5/13/chartex" xmlns:cx8="http://schemas.microsoft.com/office/drawing/2016/5/14/chartex" xmlns:mc="http://schemas.openxmlformats.org/markup-compatibility/2006" xmlns:o="urn:schemas-microsoft-com:office:office" xmlns:r="http://schemas.openxmlformats.org/officeDocument/2006/relationships" xmlns:m="http://schemas.openxmlformats.org/officeDocument/2006/math" xmlns:v="urn:schemas-microsoft-com:vml" xmlns:wp14="http://schemas.microsoft.com/office/word/2010/wordprocessingDrawing" xmlns:wp="http://schemas.openxmlformats.org/drawingml/2006/wordprocessingDrawing" xmlns:w10="urn:schemas-microsoft-com:office:word" xmlns:w="http://schemas.openxmlformats.org/wordprocessingml/2006/main" xmlns:w14="http://schemas.microsoft.com/office/word/2010/wordml" xmlns:w15="http://schemas.microsoft.com/office/word/2012/wordml" xmlns:w16se="http://schemas.microsoft.com/office/word/2015/wordml/symex" xmlns:wpg="http://schemas.microsoft.com/office/word/2010/wordprocessingGroup" xmlns:wpi="http://schemas.microsoft.com/office/word/2010/wordprocessingInk" xmlns:wne="http://schemas.microsoft.com/office/word/2006/wordml" xmlns:wps="http://schemas.microsoft.com/office/word/2010/wordprocessingShape" mc:Ignorable="w14 w15 w16se wp14">
+  <w:docParts>
+    <w:docPart>
+      <w:docPartPr>
+        <w:name w:val="324FBD80348D43D6A626EE91DD4481A7"/>
+        <w:category>
+          <w:name w:val="Algemeen"/>
+          <w:gallery w:val="placeholder"/>
+        </w:category>
+        <w:types>
+          <w:type w:val="bbPlcHdr"/>
+        </w:types>
+        <w:behaviors>
+          <w:behavior w:val="content"/>
+        </w:behaviors>
+        <w:guid w:val="{7EDD720C-35EF-47EE-ABC2-8E32DC8098C0}"/>
+      </w:docPartPr>
+      <w:docPartBody>
+        <w:p>
+          <w:pPr>
+            <w:pStyle w:val="324FBD80348D43D6A626EE91DD4481A7"/>
+          </w:pPr>
+          <w:r>
+            <w:rPr>
+              <w:color w:val="2F5496" w:themeColor="accent1" w:themeShade="BF"/>
+              <w:sz w:val="24"/>
+              <w:szCs w:val="24"/>
+            </w:rPr>
+            <w:t>[Bedrijfsnaam]</w:t>
+          </w:r>
+        </w:p>
+      </w:docPartBody>
+    </w:docPart>
+    <w:docPart>
+      <w:docPartPr>
+        <w:name w:val="62FB9DE731214FC891DB467FEEC8329F"/>
+        <w:category>
+          <w:name w:val="Algemeen"/>
+          <w:gallery w:val="placeholder"/>
+        </w:category>
+        <w:types>
+          <w:type w:val="bbPlcHdr"/>
+        </w:types>
+        <w:behaviors>
+          <w:behavior w:val="content"/>
+        </w:behaviors>
+        <w:guid w:val="{3F2086CD-AA5E-4520-BD47-8E6D2D275C30}"/>
+      </w:docPartPr>
+      <w:docPartBody>
+        <w:p>
+          <w:pPr>
+            <w:pStyle w:val="62FB9DE731214FC891DB467FEEC8329F"/>
+          </w:pPr>
+          <w:r>
+            <w:rPr>
+              <w:rFonts w:asciiTheme="majorHAnsi" w:eastAsiaTheme="majorEastAsia" w:hAnsiTheme="majorHAnsi" w:cstheme="majorBidi"/>
+              <w:color w:val="4472C4" w:themeColor="accent1"/>
+              <w:sz w:val="88"/>
+              <w:szCs w:val="88"/>
+            </w:rPr>
+            <w:t>[Titel van document]</w:t>
+          </w:r>
+        </w:p>
+      </w:docPartBody>
+    </w:docPart>
+    <w:docPart>
+      <w:docPartPr>
+        <w:name w:val="3CBD0237CD804F9F8063D2D54C4E3D06"/>
+        <w:category>
+          <w:name w:val="Algemeen"/>
+          <w:gallery w:val="placeholder"/>
+        </w:category>
+        <w:types>
+          <w:type w:val="bbPlcHdr"/>
+        </w:types>
+        <w:behaviors>
+          <w:behavior w:val="content"/>
+        </w:behaviors>
+        <w:guid w:val="{DAF8E4D8-4147-4E24-B26F-279F40EEC01C}"/>
+      </w:docPartPr>
+      <w:docPartBody>
+        <w:p>
+          <w:pPr>
+            <w:pStyle w:val="3CBD0237CD804F9F8063D2D54C4E3D06"/>
+          </w:pPr>
+          <w:r>
+            <w:rPr>
+              <w:color w:val="2F5496" w:themeColor="accent1" w:themeShade="BF"/>
+              <w:sz w:val="24"/>
+              <w:szCs w:val="24"/>
+            </w:rPr>
+            <w:t>[Ondertitel van document]</w:t>
+          </w:r>
+        </w:p>
+      </w:docPartBody>
+    </w:docPart>
+    <w:docPart>
+      <w:docPartPr>
+        <w:name w:val="7B8D4683D2544EFF925E7EB2693EC5FB"/>
+        <w:category>
+          <w:name w:val="Algemeen"/>
+          <w:gallery w:val="placeholder"/>
+        </w:category>
+        <w:types>
+          <w:type w:val="bbPlcHdr"/>
+        </w:types>
+        <w:behaviors>
+          <w:behavior w:val="content"/>
+        </w:behaviors>
+        <w:guid w:val="{7A02AD45-CCF3-4D9D-B210-377235A1C34E}"/>
+      </w:docPartPr>
+      <w:docPartBody>
+        <w:p>
+          <w:pPr>
+            <w:pStyle w:val="7B8D4683D2544EFF925E7EB2693EC5FB"/>
+          </w:pPr>
+          <w:r>
+            <w:rPr>
+              <w:color w:val="4472C4" w:themeColor="accent1"/>
+              <w:sz w:val="28"/>
+              <w:szCs w:val="28"/>
+            </w:rPr>
+            <w:t>[Naam van auteur]</w:t>
+          </w:r>
+        </w:p>
+      </w:docPartBody>
+    </w:docPart>
+    <w:docPart>
+      <w:docPartPr>
+        <w:name w:val="1832886DC5B94D1D8D23E6BFD6B8302E"/>
+        <w:category>
+          <w:name w:val="Algemeen"/>
+          <w:gallery w:val="placeholder"/>
+        </w:category>
+        <w:types>
+          <w:type w:val="bbPlcHdr"/>
+        </w:types>
+        <w:behaviors>
+          <w:behavior w:val="content"/>
+        </w:behaviors>
+        <w:guid w:val="{B276864A-2C29-48FD-A2AE-97F9CFDFCEED}"/>
+      </w:docPartPr>
+      <w:docPartBody>
+        <w:p>
+          <w:pPr>
+            <w:pStyle w:val="1832886DC5B94D1D8D23E6BFD6B8302E"/>
+          </w:pPr>
+          <w:r>
+            <w:rPr>
+              <w:color w:val="4472C4" w:themeColor="accent1"/>
+              <w:sz w:val="28"/>
+              <w:szCs w:val="28"/>
+            </w:rPr>
+            <w:t>[Datum]</w:t>
+          </w:r>
+        </w:p>
+      </w:docPartBody>
+    </w:docPart>
+  </w:docParts>
+</w:glossaryDocument>
+</file>
+
+<file path=word/glossary/fontTable.xml><?xml version="1.0" encoding="utf-8"?>
+<w:fonts xmlns:mc="http://schemas.openxmlformats.org/markup-compatibility/2006" xmlns:r="http://schemas.openxmlformats.org/officeDocument/2006/relationships" xmlns:w="http://schemas.openxmlformats.org/wordprocessingml/2006/main" xmlns:w14="http://schemas.microsoft.com/office/word/2010/wordml" xmlns:w15="http://schemas.microsoft.com/office/word/2012/wordml" xmlns:w16se="http://schemas.microsoft.com/office/word/2015/wordml/symex" mc:Ignorable="w14 w15 w16se">
+  <w:font w:name="Calibri Light">
+    <w:panose1 w:val="020F0302020204030204"/>
+    <w:charset w:val="00"/>
+    <w:family w:val="swiss"/>
+    <w:pitch w:val="variable"/>
+    <w:sig w:usb0="A00002EF" w:usb1="4000207B" w:usb2="00000000" w:usb3="00000000" w:csb0="0000009F" w:csb1="00000000"/>
+  </w:font>
+  <w:font w:name="Times New Roman">
+    <w:panose1 w:val="02020603050405020304"/>
+    <w:charset w:val="00"/>
+    <w:family w:val="roman"/>
+    <w:pitch w:val="variable"/>
+    <w:sig w:usb0="E0002AFF" w:usb1="C0007843" w:usb2="00000009" w:usb3="00000000" w:csb0="000001FF" w:csb1="00000000"/>
+  </w:font>
+  <w:font w:name="Arial">
+    <w:panose1 w:val="020B0604020202020204"/>
+    <w:charset w:val="00"/>
+    <w:family w:val="swiss"/>
+    <w:pitch w:val="variable"/>
+    <w:sig w:usb0="E0002AFF" w:usb1="C0007843" w:usb2="00000009" w:usb3="00000000" w:csb0="000001FF" w:csb1="00000000"/>
+  </w:font>
+  <w:font w:name="Calibri">
+    <w:panose1 w:val="020F0502020204030204"/>
+    <w:charset w:val="00"/>
+    <w:family w:val="swiss"/>
+    <w:pitch w:val="variable"/>
+    <w:sig w:usb0="E00002FF" w:usb1="4000ACFF" w:usb2="00000001" w:usb3="00000000" w:csb0="0000019F" w:csb1="00000000"/>
+  </w:font>
+</w:fonts>
+</file>
+
+<file path=word/glossary/settings.xml><?xml version="1.0" encoding="utf-8"?>
+<w:settings xmlns:mc="http://schemas.openxmlformats.org/markup-compatibility/2006" xmlns:o="urn:schemas-microsoft-com:office:office" xmlns:r="http://schemas.openxmlformats.org/officeDocument/2006/relationships" xmlns:m="http://schemas.openxmlformats.org/officeDocument/2006/math" xmlns:v="urn:schemas-microsoft-com:vml" xmlns:w10="urn:schemas-microsoft-com:office:word" xmlns:w="http://schemas.openxmlformats.org/wordprocessingml/2006/main" xmlns:w14="http://schemas.microsoft.com/office/word/2010/wordml" xmlns:w15="http://schemas.microsoft.com/office/word/2012/wordml" xmlns:w16se="http://schemas.microsoft.com/office/word/2015/wordml/symex" xmlns:sl="http://schemas.openxmlformats.org/schemaLibrary/2006/main" mc:Ignorable="w14 w15 w16se">
+  <w:view w:val="normal"/>
+  <w:defaultTabStop w:val="708"/>
+  <w:hyphenationZone w:val="425"/>
+  <w:characterSpacingControl w:val="doNotCompress"/>
+  <w:compat>
+    <w:useFELayout/>
+    <w:compatSetting w:name="compatibilityMode" w:uri="http://schemas.microsoft.com/office/word" w:val="15"/>
+    <w:compatSetting w:name="overrideTableStyleFontSizeAndJustification" w:uri="http://schemas.microsoft.com/office/word" w:val="1"/>
+    <w:compatSetting w:name="enableOpenTypeFeatures" w:uri="http://schemas.microsoft.com/office/word" w:val="1"/>
+    <w:compatSetting w:name="doNotFlipMirrorIndents" w:uri="http://schemas.microsoft.com/office/word" w:val="1"/>
+    <w:compatSetting w:name="differentiateMultirowTableHeaders" w:uri="http://schemas.microsoft.com/office/word" w:val="1"/>
+  </w:compat>
+  <w:rsids>
+    <w:rsidRoot w:val="00CD2386"/>
+    <w:rsid w:val="00B46A6F"/>
+    <w:rsid w:val="00CD2386"/>
+  </w:rsids>
+  <m:mathPr>
+    <m:mathFont m:val="Cambria Math"/>
+    <m:brkBin m:val="before"/>
+    <m:brkBinSub m:val="--"/>
+    <m:smallFrac m:val="0"/>
+    <m:dispDef/>
+    <m:lMargin m:val="0"/>
+    <m:rMargin m:val="0"/>
+    <m:defJc m:val="centerGroup"/>
+    <m:wrapIndent m:val="1440"/>
+    <m:intLim m:val="subSup"/>
+    <m:naryLim m:val="undOvr"/>
+  </m:mathPr>
+  <w:themeFontLang w:val="nl-NL"/>
+  <w:clrSchemeMapping w:bg1="light1" w:t1="dark1" w:bg2="light2" w:t2="dark2" w:accent1="accent1" w:accent2="accent2" w:accent3="accent3" w:accent4="accent4" w:accent5="accent5" w:accent6="accent6" w:hyperlink="hyperlink" w:followedHyperlink="followedHyperlink"/>
+  <w:decimalSymbol w:val="."/>
+  <w:listSeparator w:val=","/>
+  <w15:chartTrackingRefBased/>
+</w:settings>
+</file>
+
+<file path=word/glossary/styles.xml><?xml version="1.0" encoding="utf-8"?>
+<w:styles xmlns:mc="http://schemas.openxmlformats.org/markup-compatibility/2006" xmlns:r="http://schemas.openxmlformats.org/officeDocument/2006/relationships" xmlns:w="http://schemas.openxmlformats.org/wordprocessingml/2006/main" xmlns:w14="http://schemas.microsoft.com/office/word/2010/wordml" xmlns:w15="http://schemas.microsoft.com/office/word/2012/wordml" xmlns:w16se="http://schemas.microsoft.com/office/word/2015/wordml/symex" mc:Ignorable="w14 w15 w16se">
+  <w:docDefaults>
+    <w:rPrDefault>
+      <w:rPr>
+        <w:rFonts w:asciiTheme="minorHAnsi" w:eastAsiaTheme="minorEastAsia" w:hAnsiTheme="minorHAnsi" w:cstheme="minorBidi"/>
+        <w:sz w:val="22"/>
+        <w:szCs w:val="22"/>
+        <w:lang w:val="nl-NL" w:eastAsia="nl-NL" w:bidi="ar-SA"/>
+      </w:rPr>
+    </w:rPrDefault>
+    <w:pPrDefault>
+      <w:pPr>
+        <w:spacing w:after="160" w:line="259" w:lineRule="auto"/>
+      </w:pPr>
+    </w:pPrDefault>
+  </w:docDefaults>
+  <w:latentStyles w:defLockedState="0" w:defUIPriority="99" w:defSemiHidden="0" w:defUnhideWhenUsed="0" w:defQFormat="0" w:count="374">
+    <w:lsdException w:name="Normal" w:uiPriority="0" w:qFormat="1"/>
+    <w:lsdException w:name="heading 1" w:uiPriority="9" w:qFormat="1"/>
+    <w:lsdException w:name="heading 2" w:semiHidden="1" w:uiPriority="9" w:unhideWhenUsed="1" w:qFormat="1"/>
+    <w:lsdException w:name="heading 3" w:semiHidden="1" w:uiPriority="9" w:unhideWhenUsed="1" w:qFormat="1"/>
+    <w:lsdException w:name="heading 4" w:semiHidden="1" w:uiPriority="9" w:unhideWhenUsed="1" w:qFormat="1"/>
+    <w:lsdException w:name="heading 5" w:semiHidden="1" w:uiPriority="9" w:unhideWhenUsed="1" w:qFormat="1"/>
+    <w:lsdException w:name="heading 6" w:semiHidden="1" w:uiPriority="9" w:unhideWhenUsed="1" w:qFormat="1"/>
+    <w:lsdException w:name="heading 7" w:semiHidden="1" w:uiPriority="9" w:unhideWhenUsed="1" w:qFormat="1"/>
+    <w:lsdException w:name="heading 8" w:semiHidden="1" w:uiPriority="9" w:unhideWhenUsed="1" w:qFormat="1"/>
+    <w:lsdException w:name="heading 9" w:semiHidden="1" w:uiPriority="9" w:unhideWhenUsed="1" w:qFormat="1"/>
+    <w:lsdException w:name="index 1" w:semiHidden="1" w:unhideWhenUsed="1"/>
+    <w:lsdException w:name="index 2" w:semiHidden="1" w:unhideWhenUsed="1"/>
+    <w:lsdException w:name="index 3" w:semiHidden="1" w:unhideWhenUsed="1"/>
+    <w:lsdException w:name="index 4" w:semiHidden="1" w:unhideWhenUsed="1"/>
+    <w:lsdException w:name="index 5" w:semiHidden="1" w:unhideWhenUsed="1"/>
+    <w:lsdException w:name="index 6" w:semiHidden="1" w:unhideWhenUsed="1"/>
+    <w:lsdException w:name="index 7" w:semiHidden="1" w:unhideWhenUsed="1"/>
+    <w:lsdException w:name="index 8" w:semiHidden="1" w:unhideWhenUsed="1"/>
+    <w:lsdException w:name="index 9" w:semiHidden="1" w:unhideWhenUsed="1"/>
+    <w:lsdException w:name="toc 1" w:semiHidden="1" w:uiPriority="39" w:unhideWhenUsed="1"/>
+    <w:lsdException w:name="toc 2" w:semiHidden="1" w:uiPriority="39" w:unhideWhenUsed="1"/>
+    <w:lsdException w:name="toc 3" w:semiHidden="1" w:uiPriority="39" w:unhideWhenUsed="1"/>
+    <w:lsdException w:name="toc 4" w:semiHidden="1" w:uiPriority="39" w:unhideWhenUsed="1"/>
+    <w:lsdException w:name="toc 5" w:semiHidden="1" w:uiPriority="39" w:unhideWhenUsed="1"/>
+    <w:lsdException w:name="toc 6" w:semiHidden="1" w:uiPriority="39" w:unhideWhenUsed="1"/>
+    <w:lsdException w:name="toc 7" w:semiHidden="1" w:uiPriority="39" w:unhideWhenUsed="1"/>
+    <w:lsdException w:name="toc 8" w:semiHidden="1" w:uiPriority="39" w:unhideWhenUsed="1"/>
+    <w:lsdException w:name="toc 9" w:semiHidden="1" w:uiPriority="39" w:unhideWhenUsed="1"/>
+    <w:lsdException w:name="Normal Indent" w:semiHidden="1" w:unhideWhenUsed="1"/>
+    <w:lsdException w:name="footnote text" w:semiHidden="1" w:unhideWhenUsed="1"/>
+    <w:lsdException w:name="annotation text" w:semiHidden="1" w:unhideWhenUsed="1"/>
+    <w:lsdException w:name="header" w:semiHidden="1" w:unhideWhenUsed="1"/>
+    <w:lsdException w:name="footer" w:semiHidden="1" w:unhideWhenUsed="1"/>
+    <w:lsdException w:name="index heading" w:semiHidden="1" w:unhideWhenUsed="1"/>
+    <w:lsdException w:name="caption" w:semiHidden="1" w:uiPriority="35" w:unhideWhenUsed="1" w:qFormat="1"/>
+    <w:lsdException w:name="table of figures" w:semiHidden="1" w:unhideWhenUsed="1"/>
+    <w:lsdException w:name="envelope address" w:semiHidden="1" w:unhideWhenUsed="1"/>
+    <w:lsdException w:name="envelope return" w:semiHidden="1" w:unhideWhenUsed="1"/>
+    <w:lsdException w:name="footnote reference" w:semiHidden="1" w:unhideWhenUsed="1"/>
+    <w:lsdException w:name="annotation reference" w:semiHidden="1" w:unhideWhenUsed="1"/>
+    <w:lsdException w:name="line number" w:semiHidden="1" w:unhideWhenUsed="1"/>
+    <w:lsdException w:name="page number" w:semiHidden="1" w:unhideWhenUsed="1"/>
+    <w:lsdException w:name="endnote reference" w:semiHidden="1" w:unhideWhenUsed="1"/>
+    <w:lsdException w:name="endnote text" w:semiHidden="1" w:unhideWhenUsed="1"/>
+    <w:lsdException w:name="table of authorities" w:semiHidden="1" w:unhideWhenUsed="1"/>
+    <w:lsdException w:name="macro" w:semiHidden="1" w:unhideWhenUsed="1"/>
+    <w:lsdException w:name="toa heading" w:semiHidden="1" w:unhideWhenUsed="1"/>
+    <w:lsdException w:name="List" w:semiHidden="1" w:unhideWhenUsed="1"/>
+    <w:lsdException w:name="List Bullet" w:semiHidden="1" w:unhideWhenUsed="1"/>
+    <w:lsdException w:name="List Number" w:semiHidden="1" w:unhideWhenUsed="1"/>
+    <w:lsdException w:name="List 2" w:semiHidden="1" w:unhideWhenUsed="1"/>
+    <w:lsdException w:name="List 3" w:semiHidden="1" w:unhideWhenUsed="1"/>
+    <w:lsdException w:name="List 4" w:semiHidden="1" w:unhideWhenUsed="1"/>
+    <w:lsdException w:name="List 5" w:semiHidden="1" w:unhideWhenUsed="1"/>
+    <w:lsdException w:name="List Bullet 2" w:semiHidden="1" w:unhideWhenUsed="1"/>
+    <w:lsdException w:name="List Bullet 3" w:semiHidden="1" w:unhideWhenUsed="1"/>
+    <w:lsdException w:name="List Bullet 4" w:semiHidden="1" w:unhideWhenUsed="1"/>
+    <w:lsdException w:name="List Bullet 5" w:semiHidden="1" w:unhideWhenUsed="1"/>
+    <w:lsdException w:name="List Number 2" w:semiHidden="1" w:unhideWhenUsed="1"/>
+    <w:lsdException w:name="List Number 3" w:semiHidden="1" w:unhideWhenUsed="1"/>
+    <w:lsdException w:name="List Number 4" w:semiHidden="1" w:unhideWhenUsed="1"/>
+    <w:lsdException w:name="List Number 5" w:semiHidden="1" w:unhideWhenUsed="1"/>
+    <w:lsdException w:name="Title" w:uiPriority="10" w:qFormat="1"/>
+    <w:lsdException w:name="Closing" w:semiHidden="1" w:unhideWhenUsed="1"/>
+    <w:lsdException w:name="Signature" w:semiHidden="1" w:unhideWhenUsed="1"/>
+    <w:lsdException w:name="Default Paragraph Font" w:semiHidden="1" w:uiPriority="1" w:unhideWhenUsed="1"/>
+    <w:lsdException w:name="Body Text" w:semiHidden="1" w:unhideWhenUsed="1"/>
+    <w:lsdException w:name="Body Text Indent" w:semiHidden="1" w:unhideWhenUsed="1"/>
+    <w:lsdException w:name="List Continue" w:semiHidden="1" w:unhideWhenUsed="1"/>
+    <w:lsdException w:name="List Continue 2" w:semiHidden="1" w:unhideWhenUsed="1"/>
+    <w:lsdException w:name="List Continue 3" w:semiHidden="1" w:unhideWhenUsed="1"/>
+    <w:lsdException w:name="List Continue 4" w:semiHidden="1" w:unhideWhenUsed="1"/>
+    <w:lsdException w:name="List Continue 5" w:semiHidden="1" w:unhideWhenUsed="1"/>
+    <w:lsdException w:name="Message Header" w:semiHidden="1" w:unhideWhenUsed="1"/>
+    <w:lsdException w:name="Subtitle" w:uiPriority="11" w:qFormat="1"/>
+    <w:lsdException w:name="Salutation" w:semiHidden="1" w:unhideWhenUsed="1"/>
+    <w:lsdException w:name="Date" w:semiHidden="1" w:unhideWhenUsed="1"/>
+    <w:lsdException w:name="Body Text First Indent" w:semiHidden="1" w:unhideWhenUsed="1"/>
+    <w:lsdException w:name="Body Text First Indent 2" w:semiHidden="1" w:unhideWhenUsed="1"/>
+    <w:lsdException w:name="Note Heading" w:semiHidden="1" w:unhideWhenUsed="1"/>
+    <w:lsdException w:name="Body Text 2" w:semiHidden="1" w:unhideWhenUsed="1"/>
+    <w:lsdException w:name="Body Text 3" w:semiHidden="1" w:unhideWhenUsed="1"/>
+    <w:lsdException w:name="Body Text Indent 2" w:semiHidden="1" w:unhideWhenUsed="1"/>
+    <w:lsdException w:name="Body Text Indent 3" w:semiHidden="1" w:unhideWhenUsed="1"/>
+    <w:lsdException w:name="Block Text" w:semiHidden="1" w:unhideWhenUsed="1"/>
+    <w:lsdException w:name="Hyperlink" w:semiHidden="1" w:unhideWhenUsed="1"/>
+    <w:lsdException w:name="FollowedHyperlink" w:semiHidden="1" w:unhideWhenUsed="1"/>
+    <w:lsdException w:name="Strong" w:uiPriority="22" w:qFormat="1"/>
+    <w:lsdException w:name="Emphasis" w:uiPriority="20" w:qFormat="1"/>
+    <w:lsdException w:name="Document Map" w:semiHidden="1" w:unhideWhenUsed="1"/>
+    <w:lsdException w:name="Plain Text" w:semiHidden="1" w:unhideWhenUsed="1"/>
+    <w:lsdException w:name="E-mail Signature" w:semiHidden="1" w:unhideWhenUsed="1"/>
+    <w:lsdException w:name="HTML Top of Form" w:semiHidden="1" w:unhideWhenUsed="1"/>
+    <w:lsdException w:name="HTML Bottom of Form" w:semiHidden="1" w:unhideWhenUsed="1"/>
+    <w:lsdException w:name="Normal (Web)" w:semiHidden="1" w:unhideWhenUsed="1"/>
+    <w:lsdException w:name="HTML Acronym" w:semiHidden="1" w:unhideWhenUsed="1"/>
+    <w:lsdException w:name="HTML Address" w:semiHidden="1" w:unhideWhenUsed="1"/>
+    <w:lsdException w:name="HTML Cite" w:semiHidden="1" w:unhideWhenUsed="1"/>
+    <w:lsdException w:name="HTML Code" w:semiHidden="1" w:unhideWhenUsed="1"/>
+    <w:lsdException w:name="HTML Definition" w:semiHidden="1" w:unhideWhenUsed="1"/>
+    <w:lsdException w:name="HTML Keyboard" w:semiHidden="1" w:unhideWhenUsed="1"/>
+    <w:lsdException w:name="HTML Preformatted" w:semiHidden="1" w:unhideWhenUsed="1"/>
+    <w:lsdException w:name="HTML Sample" w:semiHidden="1" w:unhideWhenUsed="1"/>
+    <w:lsdException w:name="HTML Typewriter" w:semiHidden="1" w:unhideWhenUsed="1"/>
+    <w:lsdException w:name="HTML Variable" w:semiHidden="1" w:unhideWhenUsed="1"/>
+    <w:lsdException w:name="Normal Table" w:semiHidden="1" w:unhideWhenUsed="1"/>
+    <w:lsdException w:name="annotation subject" w:semiHidden="1" w:unhideWhenUsed="1"/>
+    <w:lsdException w:name="No List" w:semiHidden="1" w:unhideWhenUsed="1"/>
+    <w:lsdException w:name="Outline List 1" w:semiHidden="1" w:unhideWhenUsed="1"/>
+    <w:lsdException w:name="Outline List 2" w:semiHidden="1" w:unhideWhenUsed="1"/>
+    <w:lsdException w:name="Outline List 3" w:semiHidden="1" w:unhideWhenUsed="1"/>
+    <w:lsdException w:name="Table Simple 1" w:semiHidden="1" w:unhideWhenUsed="1"/>
+    <w:lsdException w:name="Table Simple 2" w:semiHidden="1" w:unhideWhenUsed="1"/>
+    <w:lsdException w:name="Table Simple 3" w:semiHidden="1" w:unhideWhenUsed="1"/>
+    <w:lsdException w:name="Table Classic 1" w:semiHidden="1" w:unhideWhenUsed="1"/>
+    <w:lsdException w:name="Table Classic 2" w:semiHidden="1" w:unhideWhenUsed="1"/>
+    <w:lsdException w:name="Table Classic 3" w:semiHidden="1" w:unhideWhenUsed="1"/>
+    <w:lsdException w:name="Table Classic 4" w:semiHidden="1" w:unhideWhenUsed="1"/>
+    <w:lsdException w:name="Table Colorful 1" w:semiHidden="1" w:unhideWhenUsed="1"/>
+    <w:lsdException w:name="Table Colorful 2" w:semiHidden="1" w:unhideWhenUsed="1"/>
+    <w:lsdException w:name="Table Colorful 3" w:semiHidden="1" w:unhideWhenUsed="1"/>
+    <w:lsdException w:name="Table Columns 1" w:semiHidden="1" w:unhideWhenUsed="1"/>
+    <w:lsdException w:name="Table Columns 2" w:semiHidden="1" w:unhideWhenUsed="1"/>
+    <w:lsdException w:name="Table Columns 3" w:semiHidden="1" w:unhideWhenUsed="1"/>
+    <w:lsdException w:name="Table Columns 4" w:semiHidden="1" w:unhideWhenUsed="1"/>
+    <w:lsdException w:name="Table Columns 5" w:semiHidden="1" w:unhideWhenUsed="1"/>
+    <w:lsdException w:name="Table Grid 1" w:semiHidden="1" w:unhideWhenUsed="1"/>
+    <w:lsdException w:name="Table Grid 2" w:semiHidden="1" w:unhideWhenUsed="1"/>
+    <w:lsdException w:name="Table Grid 3" w:semiHidden="1" w:unhideWhenUsed="1"/>
+    <w:lsdException w:name="Table Grid 4" w:semiHidden="1" w:unhideWhenUsed="1"/>
+    <w:lsdException w:name="Table Grid 5" w:semiHidden="1" w:unhideWhenUsed="1"/>
+    <w:lsdException w:name="Table Grid 6" w:semiHidden="1" w:unhideWhenUsed="1"/>
+    <w:lsdException w:name="Table Grid 7" w:semiHidden="1" w:unhideWhenUsed="1"/>
+    <w:lsdException w:name="Table Grid 8" w:semiHidden="1" w:unhideWhenUsed="1"/>
+    <w:lsdException w:name="Table List 1" w:semiHidden="1" w:unhideWhenUsed="1"/>
+    <w:lsdException w:name="Table List 2" w:semiHidden="1" w:unhideWhenUsed="1"/>
+    <w:lsdException w:name="Table List 3" w:semiHidden="1" w:unhideWhenUsed="1"/>
+    <w:lsdException w:name="Table List 4" w:semiHidden="1" w:unhideWhenUsed="1"/>
+    <w:lsdException w:name="Table List 5" w:semiHidden="1" w:unhideWhenUsed="1"/>
+    <w:lsdException w:name="Table List 6" w:semiHidden="1" w:unhideWhenUsed="1"/>
+    <w:lsdException w:name="Table List 7" w:semiHidden="1" w:unhideWhenUsed="1"/>
+    <w:lsdException w:name="Table List 8" w:semiHidden="1" w:unhideWhenUsed="1"/>
+    <w:lsdException w:name="Table 3D effects 1" w:semiHidden="1" w:unhideWhenUsed="1"/>
+    <w:lsdException w:name="Table 3D effects 2" w:semiHidden="1" w:unhideWhenUsed="1"/>
+    <w:lsdException w:name="Table 3D effects 3" w:semiHidden="1" w:unhideWhenUsed="1"/>
+    <w:lsdException w:name="Table Contemporary" w:semiHidden="1" w:unhideWhenUsed="1"/>
+    <w:lsdException w:name="Table Elegant" w:semiHidden="1" w:unhideWhenUsed="1"/>
+    <w:lsdException w:name="Table Professional" w:semiHidden="1" w:unhideWhenUsed="1"/>
+    <w:lsdException w:name="Table Subtle 1" w:semiHidden="1" w:unhideWhenUsed="1"/>
+    <w:lsdException w:name="Table Subtle 2" w:semiHidden="1" w:unhideWhenUsed="1"/>
+    <w:lsdException w:name="Table Web 1" w:semiHidden="1" w:unhideWhenUsed="1"/>
+    <w:lsdException w:name="Table Web 2" w:semiHidden="1" w:unhideWhenUsed="1"/>
+    <w:lsdException w:name="Table Web 3" w:semiHidden="1" w:unhideWhenUsed="1"/>
+    <w:lsdException w:name="Balloon Text" w:semiHidden="1" w:unhideWhenUsed="1"/>
+    <w:lsdException w:name="Table Grid" w:uiPriority="39"/>
+    <w:lsdException w:name="Table Theme" w:semiHidden="1" w:unhideWhenUsed="1"/>
+    <w:lsdException w:name="Placeholder Text" w:semiHidden="1"/>
+    <w:lsdException w:name="No Spacing" w:uiPriority="1" w:qFormat="1"/>
+    <w:lsdException w:name="Light Shading" w:uiPriority="60"/>
+    <w:lsdException w:name="Light List" w:uiPriority="61"/>
+    <w:lsdException w:name="Light Grid" w:uiPriority="62"/>
+    <w:lsdException w:name="Medium Shading 1" w:uiPriority="63"/>
+    <w:lsdException w:name="Medium Shading 2" w:uiPriority="64"/>
+    <w:lsdException w:name="Medium List 1" w:uiPriority="65"/>
+    <w:lsdException w:name="Medium List 2" w:uiPriority="66"/>
+    <w:lsdException w:name="Medium Grid 1" w:uiPriority="67"/>
+    <w:lsdException w:name="Medium Grid 2" w:uiPriority="68"/>
+    <w:lsdException w:name="Medium Grid 3" w:uiPriority="69"/>
+    <w:lsdException w:name="Dark List" w:uiPriority="70"/>
+    <w:lsdException w:name="Colorful Shading" w:uiPriority="71"/>
+    <w:lsdException w:name="Colorful List" w:uiPriority="72"/>
+    <w:lsdException w:name="Colorful Grid" w:uiPriority="73"/>
+    <w:lsdException w:name="Light Shading Accent 1" w:uiPriority="60"/>
+    <w:lsdException w:name="Light List Accent 1" w:uiPriority="61"/>
+    <w:lsdException w:name="Light Grid Accent 1" w:uiPriority="62"/>
+    <w:lsdException w:name="Medium Shading 1 Accent 1" w:uiPriority="63"/>
+    <w:lsdException w:name="Medium Shading 2 Accent 1" w:uiPriority="64"/>
+    <w:lsdException w:name="Medium List 1 Accent 1" w:uiPriority="65"/>
+    <w:lsdException w:name="Revision" w:semiHidden="1"/>
+    <w:lsdException w:name="List Paragraph" w:uiPriority="34" w:qFormat="1"/>
+    <w:lsdException w:name="Quote" w:uiPriority="29" w:qFormat="1"/>
+    <w:lsdException w:name="Intense Quote" w:uiPriority="30" w:qFormat="1"/>
+    <w:lsdException w:name="Medium List 2 Accent 1" w:uiPriority="66"/>
+    <w:lsdException w:name="Medium Grid 1 Accent 1" w:uiPriority="67"/>
+    <w:lsdException w:name="Medium Grid 2 Accent 1" w:uiPriority="68"/>
+    <w:lsdException w:name="Medium Grid 3 Accent 1" w:uiPriority="69"/>
+    <w:lsdException w:name="Dark List Accent 1" w:uiPriority="70"/>
+    <w:lsdException w:name="Colorful Shading Accent 1" w:uiPriority="71"/>
+    <w:lsdException w:name="Colorful List Accent 1" w:uiPriority="72"/>
+    <w:lsdException w:name="Colorful Grid Accent 1" w:uiPriority="73"/>
+    <w:lsdException w:name="Light Shading Accent 2" w:uiPriority="60"/>
+    <w:lsdException w:name="Light List Accent 2" w:uiPriority="61"/>
+    <w:lsdException w:name="Light Grid Accent 2" w:uiPriority="62"/>
+    <w:lsdException w:name="Medium Shading 1 Accent 2" w:uiPriority="63"/>
+    <w:lsdException w:name="Medium Shading 2 Accent 2" w:uiPriority="64"/>
+    <w:lsdException w:name="Medium List 1 Accent 2" w:uiPriority="65"/>
+    <w:lsdException w:name="Medium List 2 Accent 2" w:uiPriority="66"/>
+    <w:lsdException w:name="Medium Grid 1 Accent 2" w:uiPriority="67"/>
+    <w:lsdException w:name="Medium Grid 2 Accent 2" w:uiPriority="68"/>
+    <w:lsdException w:name="Medium Grid 3 Accent 2" w:uiPriority="69"/>
+    <w:lsdException w:name="Dark List Accent 2" w:uiPriority="70"/>
+    <w:lsdException w:name="Colorful Shading Accent 2" w:uiPriority="71"/>
+    <w:lsdException w:name="Colorful List Accent 2" w:uiPriority="72"/>
+    <w:lsdException w:name="Colorful Grid Accent 2" w:uiPriority="73"/>
+    <w:lsdException w:name="Light Shading Accent 3" w:uiPriority="60"/>
+    <w:lsdException w:name="Light List Accent 3" w:uiPriority="61"/>
+    <w:lsdException w:name="Light Grid Accent 3" w:uiPriority="62"/>
+    <w:lsdException w:name="Medium Shading 1 Accent 3" w:uiPriority="63"/>
+    <w:lsdException w:name="Medium Shading 2 Accent 3" w:uiPriority="64"/>
+    <w:lsdException w:name="Medium List 1 Accent 3" w:uiPriority="65"/>
+    <w:lsdException w:name="Medium List 2 Accent 3" w:uiPriority="66"/>
+    <w:lsdException w:name="Medium Grid 1 Accent 3" w:uiPriority="67"/>
+    <w:lsdException w:name="Medium Grid 2 Accent 3" w:uiPriority="68"/>
+    <w:lsdException w:name="Medium Grid 3 Accent 3" w:uiPriority="69"/>
+    <w:lsdException w:name="Dark List Accent 3" w:uiPriority="70"/>
+    <w:lsdException w:name="Colorful Shading Accent 3" w:uiPriority="71"/>
+    <w:lsdException w:name="Colorful List Accent 3" w:uiPriority="72"/>
+    <w:lsdException w:name="Colorful Grid Accent 3" w:uiPriority="73"/>
+    <w:lsdException w:name="Light Shading Accent 4" w:uiPriority="60"/>
+    <w:lsdException w:name="Light List Accent 4" w:uiPriority="61"/>
+    <w:lsdException w:name="Light Grid Accent 4" w:uiPriority="62"/>
+    <w:lsdException w:name="Medium Shading 1 Accent 4" w:uiPriority="63"/>
+    <w:lsdException w:name="Medium Shading 2 Accent 4" w:uiPriority="64"/>
+    <w:lsdException w:name="Medium List 1 Accent 4" w:uiPriority="65"/>
+    <w:lsdException w:name="Medium List 2 Accent 4" w:uiPriority="66"/>
+    <w:lsdException w:name="Medium Grid 1 Accent 4" w:uiPriority="67"/>
+    <w:lsdException w:name="Medium Grid 2 Accent 4" w:uiPriority="68"/>
+    <w:lsdException w:name="Medium Grid 3 Accent 4" w:uiPriority="69"/>
+    <w:lsdException w:name="Dark List Accent 4" w:uiPriority="70"/>
+    <w:lsdException w:name="Colorful Shading Accent 4" w:uiPriority="71"/>
+    <w:lsdException w:name="Colorful List Accent 4" w:uiPriority="72"/>
+    <w:lsdException w:name="Colorful Grid Accent 4" w:uiPriority="73"/>
+    <w:lsdException w:name="Light Shading Accent 5" w:uiPriority="60"/>
+    <w:lsdException w:name="Light List Accent 5" w:uiPriority="61"/>
+    <w:lsdException w:name="Light Grid Accent 5" w:uiPriority="62"/>
+    <w:lsdException w:name="Medium Shading 1 Accent 5" w:uiPriority="63"/>
+    <w:lsdException w:name="Medium Shading 2 Accent 5" w:uiPriority="64"/>
+    <w:lsdException w:name="Medium List 1 Accent 5" w:uiPriority="65"/>
+    <w:lsdException w:name="Medium List 2 Accent 5" w:uiPriority="66"/>
+    <w:lsdException w:name="Medium Grid 1 Accent 5" w:uiPriority="67"/>
+    <w:lsdException w:name="Medium Grid 2 Accent 5" w:uiPriority="68"/>
+    <w:lsdException w:name="Medium Grid 3 Accent 5" w:uiPriority="69"/>
+    <w:lsdException w:name="Dark List Accent 5" w:uiPriority="70"/>
+    <w:lsdException w:name="Colorful Shading Accent 5" w:uiPriority="71"/>
+    <w:lsdException w:name="Colorful List Accent 5" w:uiPriority="72"/>
+    <w:lsdException w:name="Colorful Grid Accent 5" w:uiPriority="73"/>
+    <w:lsdException w:name="Light Shading Accent 6" w:uiPriority="60"/>
+    <w:lsdException w:name="Light List Accent 6" w:uiPriority="61"/>
+    <w:lsdException w:name="Light Grid Accent 6" w:uiPriority="62"/>
+    <w:lsdException w:name="Medium Shading 1 Accent 6" w:uiPriority="63"/>
+    <w:lsdException w:name="Medium Shading 2 Accent 6" w:uiPriority="64"/>
+    <w:lsdException w:name="Medium List 1 Accent 6" w:uiPriority="65"/>
+    <w:lsdException w:name="Medium List 2 Accent 6" w:uiPriority="66"/>
+    <w:lsdException w:name="Medium Grid 1 Accent 6" w:uiPriority="67"/>
+    <w:lsdException w:name="Medium Grid 2 Accent 6" w:uiPriority="68"/>
+    <w:lsdException w:name="Medium Grid 3 Accent 6" w:uiPriority="69"/>
+    <w:lsdException w:name="Dark List Accent 6" w:uiPriority="70"/>
+    <w:lsdException w:name="Colorful Shading Accent 6" w:uiPriority="71"/>
+    <w:lsdException w:name="Colorful List Accent 6" w:uiPriority="72"/>
+    <w:lsdException w:name="Colorful Grid Accent 6" w:uiPriority="73"/>
+    <w:lsdException w:name="Subtle Emphasis" w:uiPriority="19" w:qFormat="1"/>
+    <w:lsdException w:name="Intense Emphasis" w:uiPriority="21" w:qFormat="1"/>
+    <w:lsdException w:name="Subtle Reference" w:uiPriority="31" w:qFormat="1"/>
+    <w:lsdException w:name="Intense Reference" w:uiPriority="32" w:qFormat="1"/>
+    <w:lsdException w:name="Book Title" w:uiPriority="33" w:qFormat="1"/>
+    <w:lsdException w:name="Bibliography" w:semiHidden="1" w:uiPriority="37" w:unhideWhenUsed="1"/>
+    <w:lsdException w:name="TOC Heading" w:semiHidden="1" w:uiPriority="39" w:unhideWhenUsed="1" w:qFormat="1"/>
+    <w:lsdException w:name="Plain Table 1" w:uiPriority="41"/>
+    <w:lsdException w:name="Plain Table 2" w:uiPriority="42"/>
+    <w:lsdException w:name="Plain Table 3" w:uiPriority="43"/>
+    <w:lsdException w:name="Plain Table 4" w:uiPriority="44"/>
+    <w:lsdException w:name="Plain Table 5" w:uiPriority="45"/>
+    <w:lsdException w:name="Grid Table Light" w:uiPriority="40"/>
+    <w:lsdException w:name="Grid Table 1 Light" w:uiPriority="46"/>
+    <w:lsdException w:name="Grid Table 2" w:uiPriority="47"/>
+    <w:lsdException w:name="Grid Table 3" w:uiPriority="48"/>
+    <w:lsdException w:name="Grid Table 4" w:uiPriority="49"/>
+    <w:lsdException w:name="Grid Table 5 Dark" w:uiPriority="50"/>
+    <w:lsdException w:name="Grid Table 6 Colorful" w:uiPriority="51"/>
+    <w:lsdException w:name="Grid Table 7 Colorful" w:uiPriority="52"/>
+    <w:lsdException w:name="Grid Table 1 Light Accent 1" w:uiPriority="46"/>
+    <w:lsdException w:name="Grid Table 2 Accent 1" w:uiPriority="47"/>
+    <w:lsdException w:name="Grid Table 3 Accent 1" w:uiPriority="48"/>
+    <w:lsdException w:name="Grid Table 4 Accent 1" w:uiPriority="49"/>
+    <w:lsdException w:name="Grid Table 5 Dark Accent 1" w:uiPriority="50"/>
+    <w:lsdException w:name="Grid Table 6 Colorful Accent 1" w:uiPriority="51"/>
+    <w:lsdException w:name="Grid Table 7 Colorful Accent 1" w:uiPriority="52"/>
+    <w:lsdException w:name="Grid Table 1 Light Accent 2" w:uiPriority="46"/>
+    <w:lsdException w:name="Grid Table 2 Accent 2" w:uiPriority="47"/>
+    <w:lsdException w:name="Grid Table 3 Accent 2" w:uiPriority="48"/>
+    <w:lsdException w:name="Grid Table 4 Accent 2" w:uiPriority="49"/>
+    <w:lsdException w:name="Grid Table 5 Dark Accent 2" w:uiPriority="50"/>
+    <w:lsdException w:name="Grid Table 6 Colorful Accent 2" w:uiPriority="51"/>
+    <w:lsdException w:name="Grid Table 7 Colorful Accent 2" w:uiPriority="52"/>
+    <w:lsdException w:name="Grid Table 1 Light Accent 3" w:uiPriority="46"/>
+    <w:lsdException w:name="Grid Table 2 Accent 3" w:uiPriority="47"/>
+    <w:lsdException w:name="Grid Table 3 Accent 3" w:uiPriority="48"/>
+    <w:lsdException w:name="Grid Table 4 Accent 3" w:uiPriority="49"/>
+    <w:lsdException w:name="Grid Table 5 Dark Accent 3" w:uiPriority="50"/>
+    <w:lsdException w:name="Grid Table 6 Colorful Accent 3" w:uiPriority="51"/>
+    <w:lsdException w:name="Grid Table 7 Colorful Accent 3" w:uiPriority="52"/>
+    <w:lsdException w:name="Grid Table 1 Light Accent 4" w:uiPriority="46"/>
+    <w:lsdException w:name="Grid Table 2 Accent 4" w:uiPriority="47"/>
+    <w:lsdException w:name="Grid Table 3 Accent 4" w:uiPriority="48"/>
+    <w:lsdException w:name="Grid Table 4 Accent 4" w:uiPriority="49"/>
+    <w:lsdException w:name="Grid Table 5 Dark Accent 4" w:uiPriority="50"/>
+    <w:lsdException w:name="Grid Table 6 Colorful Accent 4" w:uiPriority="51"/>
+    <w:lsdException w:name="Grid Table 7 Colorful Accent 4" w:uiPriority="52"/>
+    <w:lsdException w:name="Grid Table 1 Light Accent 5" w:uiPriority="46"/>
+    <w:lsdException w:name="Grid Table 2 Accent 5" w:uiPriority="47"/>
+    <w:lsdException w:name="Grid Table 3 Accent 5" w:uiPriority="48"/>
+    <w:lsdException w:name="Grid Table 4 Accent 5" w:uiPriority="49"/>
+    <w:lsdException w:name="Grid Table 5 Dark Accent 5" w:uiPriority="50"/>
+    <w:lsdException w:name="Grid Table 6 Colorful Accent 5" w:uiPriority="51"/>
+    <w:lsdException w:name="Grid Table 7 Colorful Accent 5" w:uiPriority="52"/>
+    <w:lsdException w:name="Grid Table 1 Light Accent 6" w:uiPriority="46"/>
+    <w:lsdException w:name="Grid Table 2 Accent 6" w:uiPriority="47"/>
+    <w:lsdException w:name="Grid Table 3 Accent 6" w:uiPriority="48"/>
+    <w:lsdException w:name="Grid Table 4 Accent 6" w:uiPriority="49"/>
+    <w:lsdException w:name="Grid Table 5 Dark Accent 6" w:uiPriority="50"/>
+    <w:lsdException w:name="Grid Table 6 Colorful Accent 6" w:uiPriority="51"/>
+    <w:lsdException w:name="Grid Table 7 Colorful Accent 6" w:uiPriority="52"/>
+    <w:lsdException w:name="List Table 1 Light" w:uiPriority="46"/>
+    <w:lsdException w:name="List Table 2" w:uiPriority="47"/>
+    <w:lsdException w:name="List Table 3" w:uiPriority="48"/>
+    <w:lsdException w:name="List Table 4" w:uiPriority="49"/>
+    <w:lsdException w:name="List Table 5 Dark" w:uiPriority="50"/>
+    <w:lsdException w:name="List Table 6 Colorful" w:uiPriority="51"/>
+    <w:lsdException w:name="List Table 7 Colorful" w:uiPriority="52"/>
+    <w:lsdException w:name="List Table 1 Light Accent 1" w:uiPriority="46"/>
+    <w:lsdException w:name="List Table 2 Accent 1" w:uiPriority="47"/>
+    <w:lsdException w:name="List Table 3 Accent 1" w:uiPriority="48"/>
+    <w:lsdException w:name="List Table 4 Accent 1" w:uiPriority="49"/>
+    <w:lsdException w:name="List Table 5 Dark Accent 1" w:uiPriority="50"/>
+    <w:lsdException w:name="List Table 6 Colorful Accent 1" w:uiPriority="51"/>
+    <w:lsdException w:name="List Table 7 Colorful Accent 1" w:uiPriority="52"/>
+    <w:lsdException w:name="List Table 1 Light Accent 2" w:uiPriority="46"/>
+    <w:lsdException w:name="List Table 2 Accent 2" w:uiPriority="47"/>
+    <w:lsdException w:name="List Table 3 Accent 2" w:uiPriority="48"/>
+    <w:lsdException w:name="List Table 4 Accent 2" w:uiPriority="49"/>
+    <w:lsdException w:name="List Table 5 Dark Accent 2" w:uiPriority="50"/>
+    <w:lsdException w:name="List Table 6 Colorful Accent 2" w:uiPriority="51"/>
+    <w:lsdException w:name="List Table 7 Colorful Accent 2" w:uiPriority="52"/>
+    <w:lsdException w:name="List Table 1 Light Accent 3" w:uiPriority="46"/>
+    <w:lsdException w:name="List Table 2 Accent 3" w:uiPriority="47"/>
+    <w:lsdException w:name="List Table 3 Accent 3" w:uiPriority="48"/>
+    <w:lsdException w:name="List Table 4 Accent 3" w:uiPriority="49"/>
+    <w:lsdException w:name="List Table 5 Dark Accent 3" w:uiPriority="50"/>
+    <w:lsdException w:name="List Table 6 Colorful Accent 3" w:uiPriority="51"/>
+    <w:lsdException w:name="List Table 7 Colorful Accent 3" w:uiPriority="52"/>
+    <w:lsdException w:name="List Table 1 Light Accent 4" w:uiPriority="46"/>
+    <w:lsdException w:name="List Table 2 Accent 4" w:uiPriority="47"/>
+    <w:lsdException w:name="List Table 3 Accent 4" w:uiPriority="48"/>
+    <w:lsdException w:name="List Table 4 Accent 4" w:uiPriority="49"/>
+    <w:lsdException w:name="List Table 5 Dark Accent 4" w:uiPriority="50"/>
+    <w:lsdException w:name="List Table 6 Colorful Accent 4" w:uiPriority="51"/>
+    <w:lsdException w:name="List Table 7 Colorful Accent 4" w:uiPriority="52"/>
+    <w:lsdException w:name="List Table 1 Light Accent 5" w:uiPriority="46"/>
+    <w:lsdException w:name="List Table 2 Accent 5" w:uiPriority="47"/>
+    <w:lsdException w:name="List Table 3 Accent 5" w:uiPriority="48"/>
+    <w:lsdException w:name="List Table 4 Accent 5" w:uiPriority="49"/>
+    <w:lsdException w:name="List Table 5 Dark Accent 5" w:uiPriority="50"/>
+    <w:lsdException w:name="List Table 6 Colorful Accent 5" w:uiPriority="51"/>
+    <w:lsdException w:name="List Table 7 Colorful Accent 5" w:uiPriority="52"/>
+    <w:lsdException w:name="List Table 1 Light Accent 6" w:uiPriority="46"/>
+    <w:lsdException w:name="List Table 2 Accent 6" w:uiPriority="47"/>
+    <w:lsdException w:name="List Table 3 Accent 6" w:uiPriority="48"/>
+    <w:lsdException w:name="List Table 4 Accent 6" w:uiPriority="49"/>
+    <w:lsdException w:name="List Table 5 Dark Accent 6" w:uiPriority="50"/>
+    <w:lsdException w:name="List Table 6 Colorful Accent 6" w:uiPriority="51"/>
+    <w:lsdException w:name="List Table 7 Colorful Accent 6" w:uiPriority="52"/>
+    <w:lsdException w:name="Mention" w:semiHidden="1" w:unhideWhenUsed="1"/>
+    <w:lsdException w:name="Smart Hyperlink" w:semiHidden="1" w:unhideWhenUsed="1"/>
+    <w:lsdException w:name="Hashtag" w:semiHidden="1" w:unhideWhenUsed="1"/>
+  </w:latentStyles>
+  <w:style w:type="paragraph" w:default="1" w:styleId="Standaard">
+    <w:name w:val="Normal"/>
+    <w:qFormat/>
+  </w:style>
+  <w:style w:type="character" w:default="1" w:styleId="Standaardalinea-lettertype">
+    <w:name w:val="Default Paragraph Font"/>
+    <w:uiPriority w:val="1"/>
+    <w:semiHidden/>
+    <w:unhideWhenUsed/>
+  </w:style>
+  <w:style w:type="table" w:default="1" w:styleId="Standaardtabel">
+    <w:name w:val="Normal Table"/>
+    <w:uiPriority w:val="99"/>
+    <w:semiHidden/>
+    <w:unhideWhenUsed/>
+    <w:tblPr>
+      <w:tblInd w:w="0" w:type="dxa"/>
+      <w:tblCellMar>
+        <w:top w:w="0" w:type="dxa"/>
+        <w:left w:w="108" w:type="dxa"/>
+        <w:bottom w:w="0" w:type="dxa"/>
+        <w:right w:w="108" w:type="dxa"/>
+      </w:tblCellMar>
+    </w:tblPr>
+  </w:style>
+  <w:style w:type="numbering" w:default="1" w:styleId="Geenlijst">
+    <w:name w:val="No List"/>
+    <w:uiPriority w:val="99"/>
+    <w:semiHidden/>
+    <w:unhideWhenUsed/>
+  </w:style>
+  <w:style w:type="paragraph" w:customStyle="1" w:styleId="324FBD80348D43D6A626EE91DD4481A7">
+    <w:name w:val="324FBD80348D43D6A626EE91DD4481A7"/>
+    <w:rsid w:val="00CD2386"/>
+  </w:style>
+  <w:style w:type="paragraph" w:customStyle="1" w:styleId="62FB9DE731214FC891DB467FEEC8329F">
+    <w:name w:val="62FB9DE731214FC891DB467FEEC8329F"/>
+    <w:rsid w:val="00CD2386"/>
+  </w:style>
+  <w:style w:type="paragraph" w:customStyle="1" w:styleId="3CBD0237CD804F9F8063D2D54C4E3D06">
+    <w:name w:val="3CBD0237CD804F9F8063D2D54C4E3D06"/>
+    <w:rsid w:val="00CD2386"/>
+  </w:style>
+  <w:style w:type="paragraph" w:customStyle="1" w:styleId="7B8D4683D2544EFF925E7EB2693EC5FB">
+    <w:name w:val="7B8D4683D2544EFF925E7EB2693EC5FB"/>
+    <w:rsid w:val="00CD2386"/>
+  </w:style>
+  <w:style w:type="paragraph" w:customStyle="1" w:styleId="1832886DC5B94D1D8D23E6BFD6B8302E">
+    <w:name w:val="1832886DC5B94D1D8D23E6BFD6B8302E"/>
+    <w:rsid w:val="00CD2386"/>
+  </w:style>
+</w:styles>
+</file>
+
+<file path=word/glossary/webSettings.xml><?xml version="1.0" encoding="utf-8"?>
+<w:webSettings xmlns:mc="http://schemas.openxmlformats.org/markup-compatibility/2006" xmlns:r="http://schemas.openxmlformats.org/officeDocument/2006/relationships" xmlns:w="http://schemas.openxmlformats.org/wordprocessingml/2006/main" xmlns:w14="http://schemas.microsoft.com/office/word/2010/wordml" xmlns:w15="http://schemas.microsoft.com/office/word/2012/wordml" xmlns:w16se="http://schemas.microsoft.com/office/word/2015/wordml/symex" mc:Ignorable="w14 w15 w16se">
+  <w:optimizeForBrowser/>
+  <w:allowPNG/>
+</w:webSettings>
 </file>
 
 <file path=word/theme/theme1.xml><?xml version="1.0" encoding="utf-8"?>
@@ -1357,4 +2523,35 @@
     </a:ext>
   </a:extLst>
 </a:theme>
+</file>
+
+<file path=customXml/item1.xml><?xml version="1.0" encoding="utf-8"?>
+<CoverPageProperties xmlns="http://schemas.microsoft.com/office/2006/coverPageProps">
+  <PublishDate>2017-05-15T00:00:00</PublishDate>
+  <Abstract/>
+  <CompanyAddress/>
+  <CompanyPhone/>
+  <CompanyFax/>
+  <CompanyEmail/>
+</CoverPageProperties>
+</file>
+
+<file path=customXml/item2.xml><?xml version="1.0" encoding="utf-8"?>
+<b:Sources xmlns:b="http://schemas.openxmlformats.org/officeDocument/2006/bibliography" xmlns="http://schemas.openxmlformats.org/officeDocument/2006/bibliography" SelectedStyle="\APASixthEditionOfficeOnline.xsl" StyleName="APA" Version="6"/>
+</file>
+
+<file path=customXml/itemProps1.xml><?xml version="1.0" encoding="utf-8"?>
+<ds:datastoreItem xmlns:ds="http://schemas.openxmlformats.org/officeDocument/2006/customXml" ds:itemID="{55AF091B-3C7A-41E3-B477-F2FDAA23CFDA}">
+  <ds:schemaRefs>
+    <ds:schemaRef ds:uri="http://schemas.microsoft.com/office/2006/coverPageProps"/>
+  </ds:schemaRefs>
+</ds:datastoreItem>
+</file>
+
+<file path=customXml/itemProps2.xml><?xml version="1.0" encoding="utf-8"?>
+<ds:datastoreItem xmlns:ds="http://schemas.openxmlformats.org/officeDocument/2006/customXml" ds:itemID="{24CC9F57-02E2-4A9D-89BB-7619978A9939}">
+  <ds:schemaRefs>
+    <ds:schemaRef ds:uri="http://schemas.openxmlformats.org/officeDocument/2006/bibliography"/>
+  </ds:schemaRefs>
+</ds:datastoreItem>
 </file>
</xml_diff>